<commit_message>
PLACAS AUTOS 100% & WORD
</commit_message>
<xml_diff>
--- a/placas/PLACAS AUTOS.docx
+++ b/placas/PLACAS AUTOS.docx
@@ -8,8 +8,8 @@
         <w:rPr>
           <w:b/>
           <w:bCs/>
-          <w:sz w:val="28"/>
-          <w:szCs w:val="28"/>
+          <w:sz w:val="32"/>
+          <w:szCs w:val="32"/>
           <w:lang w:val="es-ES"/>
         </w:rPr>
       </w:pPr>
@@ -17,8 +17,8 @@
         <w:rPr>
           <w:b/>
           <w:bCs/>
-          <w:sz w:val="28"/>
-          <w:szCs w:val="28"/>
+          <w:sz w:val="32"/>
+          <w:szCs w:val="32"/>
           <w:lang w:val="es-ES"/>
         </w:rPr>
         <w:t>PLACAS AUTOS</w:t>
@@ -138,6 +138,866 @@
                     <a:xfrm>
                       <a:off x="0" y="0"/>
                       <a:ext cx="5943600" cy="3602355"/>
+                    </a:xfrm>
+                    <a:prstGeom prst="rect">
+                      <a:avLst/>
+                    </a:prstGeom>
+                  </pic:spPr>
+                </pic:pic>
+              </a:graphicData>
+            </a:graphic>
+          </wp:inline>
+        </w:drawing>
+      </w:r>
+    </w:p>
+    <w:p>
+      <w:pPr>
+        <w:jc w:val="center"/>
+        <w:rPr>
+          <w:b/>
+          <w:bCs/>
+          <w:sz w:val="40"/>
+          <w:szCs w:val="40"/>
+          <w:lang w:val="es-ES"/>
+        </w:rPr>
+      </w:pPr>
+      <w:r>
+        <w:rPr>
+          <w:b/>
+          <w:bCs/>
+          <w:noProof/>
+          <w:sz w:val="40"/>
+          <w:szCs w:val="40"/>
+          <w:lang w:val="es-ES"/>
+        </w:rPr>
+        <w:lastRenderedPageBreak/>
+        <w:drawing>
+          <wp:inline distT="0" distB="0" distL="0" distR="0" wp14:anchorId="0D3E8C88" wp14:editId="05915916">
+            <wp:extent cx="5943600" cy="3364865"/>
+            <wp:effectExtent l="0" t="0" r="0" b="6985"/>
+            <wp:docPr id="202377407" name="Imagen 1"/>
+            <wp:cNvGraphicFramePr>
+              <a:graphicFrameLocks xmlns:a="http://schemas.openxmlformats.org/drawingml/2006/main" noChangeAspect="1"/>
+            </wp:cNvGraphicFramePr>
+            <a:graphic xmlns:a="http://schemas.openxmlformats.org/drawingml/2006/main">
+              <a:graphicData uri="http://schemas.openxmlformats.org/drawingml/2006/picture">
+                <pic:pic xmlns:pic="http://schemas.openxmlformats.org/drawingml/2006/picture">
+                  <pic:nvPicPr>
+                    <pic:cNvPr id="202377407" name="Imagen 202377407"/>
+                    <pic:cNvPicPr/>
+                  </pic:nvPicPr>
+                  <pic:blipFill>
+                    <a:blip r:embed="rId6">
+                      <a:extLst>
+                        <a:ext uri="{28A0092B-C50C-407E-A947-70E740481C1C}">
+                          <a14:useLocalDpi xmlns:a14="http://schemas.microsoft.com/office/drawing/2010/main" val="0"/>
+                        </a:ext>
+                      </a:extLst>
+                    </a:blip>
+                    <a:stretch>
+                      <a:fillRect/>
+                    </a:stretch>
+                  </pic:blipFill>
+                  <pic:spPr>
+                    <a:xfrm>
+                      <a:off x="0" y="0"/>
+                      <a:ext cx="5943600" cy="3364865"/>
+                    </a:xfrm>
+                    <a:prstGeom prst="rect">
+                      <a:avLst/>
+                    </a:prstGeom>
+                  </pic:spPr>
+                </pic:pic>
+              </a:graphicData>
+            </a:graphic>
+          </wp:inline>
+        </w:drawing>
+      </w:r>
+    </w:p>
+    <w:p>
+      <w:pPr>
+        <w:jc w:val="center"/>
+        <w:rPr>
+          <w:b/>
+          <w:bCs/>
+          <w:sz w:val="40"/>
+          <w:szCs w:val="40"/>
+          <w:lang w:val="es-ES"/>
+        </w:rPr>
+      </w:pPr>
+      <w:r>
+        <w:rPr>
+          <w:b/>
+          <w:bCs/>
+          <w:noProof/>
+          <w:sz w:val="40"/>
+          <w:szCs w:val="40"/>
+          <w:lang w:val="es-ES"/>
+        </w:rPr>
+        <w:drawing>
+          <wp:inline distT="0" distB="0" distL="0" distR="0" wp14:anchorId="6107995F" wp14:editId="73198126">
+            <wp:extent cx="5943600" cy="3289300"/>
+            <wp:effectExtent l="0" t="0" r="0" b="6350"/>
+            <wp:docPr id="1669148261" name="Imagen 2"/>
+            <wp:cNvGraphicFramePr>
+              <a:graphicFrameLocks xmlns:a="http://schemas.openxmlformats.org/drawingml/2006/main" noChangeAspect="1"/>
+            </wp:cNvGraphicFramePr>
+            <a:graphic xmlns:a="http://schemas.openxmlformats.org/drawingml/2006/main">
+              <a:graphicData uri="http://schemas.openxmlformats.org/drawingml/2006/picture">
+                <pic:pic xmlns:pic="http://schemas.openxmlformats.org/drawingml/2006/picture">
+                  <pic:nvPicPr>
+                    <pic:cNvPr id="1669148261" name="Imagen 1669148261"/>
+                    <pic:cNvPicPr/>
+                  </pic:nvPicPr>
+                  <pic:blipFill>
+                    <a:blip r:embed="rId7">
+                      <a:extLst>
+                        <a:ext uri="{28A0092B-C50C-407E-A947-70E740481C1C}">
+                          <a14:useLocalDpi xmlns:a14="http://schemas.microsoft.com/office/drawing/2010/main" val="0"/>
+                        </a:ext>
+                      </a:extLst>
+                    </a:blip>
+                    <a:stretch>
+                      <a:fillRect/>
+                    </a:stretch>
+                  </pic:blipFill>
+                  <pic:spPr>
+                    <a:xfrm>
+                      <a:off x="0" y="0"/>
+                      <a:ext cx="5943600" cy="3289300"/>
+                    </a:xfrm>
+                    <a:prstGeom prst="rect">
+                      <a:avLst/>
+                    </a:prstGeom>
+                  </pic:spPr>
+                </pic:pic>
+              </a:graphicData>
+            </a:graphic>
+          </wp:inline>
+        </w:drawing>
+      </w:r>
+    </w:p>
+    <w:p>
+      <w:pPr>
+        <w:jc w:val="center"/>
+        <w:rPr>
+          <w:b/>
+          <w:bCs/>
+          <w:sz w:val="32"/>
+          <w:szCs w:val="32"/>
+          <w:lang w:val="es-ES"/>
+        </w:rPr>
+      </w:pPr>
+    </w:p>
+    <w:p>
+      <w:pPr>
+        <w:jc w:val="center"/>
+        <w:rPr>
+          <w:b/>
+          <w:bCs/>
+          <w:sz w:val="32"/>
+          <w:szCs w:val="32"/>
+          <w:lang w:val="es-ES"/>
+        </w:rPr>
+      </w:pPr>
+    </w:p>
+    <w:p>
+      <w:pPr>
+        <w:jc w:val="center"/>
+        <w:rPr>
+          <w:b/>
+          <w:bCs/>
+          <w:sz w:val="32"/>
+          <w:szCs w:val="32"/>
+          <w:lang w:val="es-ES"/>
+        </w:rPr>
+      </w:pPr>
+    </w:p>
+    <w:p>
+      <w:pPr>
+        <w:jc w:val="center"/>
+        <w:rPr>
+          <w:b/>
+          <w:bCs/>
+          <w:sz w:val="32"/>
+          <w:szCs w:val="32"/>
+          <w:u w:val="single"/>
+          <w:lang w:val="es-ES"/>
+        </w:rPr>
+      </w:pPr>
+      <w:r>
+        <w:rPr>
+          <w:b/>
+          <w:bCs/>
+          <w:sz w:val="32"/>
+          <w:szCs w:val="32"/>
+          <w:lang w:val="es-ES"/>
+        </w:rPr>
+        <w:lastRenderedPageBreak/>
+        <w:t>INFORMACION PROVINCIA</w:t>
+      </w:r>
+      <w:r>
+        <w:rPr>
+          <w:b/>
+          <w:bCs/>
+          <w:sz w:val="32"/>
+          <w:szCs w:val="32"/>
+          <w:lang w:val="es-ES"/>
+        </w:rPr>
+        <w:t>, TIPO Y PICO Y PLACA</w:t>
+      </w:r>
+    </w:p>
+    <w:p>
+      <w:pPr>
+        <w:jc w:val="center"/>
+        <w:rPr>
+          <w:b/>
+          <w:bCs/>
+          <w:sz w:val="32"/>
+          <w:szCs w:val="32"/>
+          <w:lang w:val="es-ES"/>
+        </w:rPr>
+      </w:pPr>
+      <w:r>
+        <w:rPr>
+          <w:b/>
+          <w:bCs/>
+          <w:noProof/>
+          <w:sz w:val="32"/>
+          <w:szCs w:val="32"/>
+          <w:lang w:val="es-ES"/>
+        </w:rPr>
+        <w:drawing>
+          <wp:anchor distT="0" distB="0" distL="114300" distR="114300" simplePos="0" relativeHeight="251658240" behindDoc="0" locked="0" layoutInCell="1" allowOverlap="1" wp14:anchorId="5F542E09" wp14:editId="64D320AC">
+            <wp:simplePos x="0" y="0"/>
+            <wp:positionH relativeFrom="margin">
+              <wp:align>center</wp:align>
+            </wp:positionH>
+            <wp:positionV relativeFrom="paragraph">
+              <wp:posOffset>3954780</wp:posOffset>
+            </wp:positionV>
+            <wp:extent cx="4955673" cy="3924300"/>
+            <wp:effectExtent l="0" t="0" r="0" b="0"/>
+            <wp:wrapNone/>
+            <wp:docPr id="820705298" name="Imagen 4"/>
+            <wp:cNvGraphicFramePr>
+              <a:graphicFrameLocks xmlns:a="http://schemas.openxmlformats.org/drawingml/2006/main" noChangeAspect="1"/>
+            </wp:cNvGraphicFramePr>
+            <a:graphic xmlns:a="http://schemas.openxmlformats.org/drawingml/2006/main">
+              <a:graphicData uri="http://schemas.openxmlformats.org/drawingml/2006/picture">
+                <pic:pic xmlns:pic="http://schemas.openxmlformats.org/drawingml/2006/picture">
+                  <pic:nvPicPr>
+                    <pic:cNvPr id="820705298" name="Imagen 820705298"/>
+                    <pic:cNvPicPr/>
+                  </pic:nvPicPr>
+                  <pic:blipFill>
+                    <a:blip r:embed="rId8">
+                      <a:extLst>
+                        <a:ext uri="{28A0092B-C50C-407E-A947-70E740481C1C}">
+                          <a14:useLocalDpi xmlns:a14="http://schemas.microsoft.com/office/drawing/2010/main" val="0"/>
+                        </a:ext>
+                      </a:extLst>
+                    </a:blip>
+                    <a:stretch>
+                      <a:fillRect/>
+                    </a:stretch>
+                  </pic:blipFill>
+                  <pic:spPr>
+                    <a:xfrm>
+                      <a:off x="0" y="0"/>
+                      <a:ext cx="4955673" cy="3924300"/>
+                    </a:xfrm>
+                    <a:prstGeom prst="rect">
+                      <a:avLst/>
+                    </a:prstGeom>
+                  </pic:spPr>
+                </pic:pic>
+              </a:graphicData>
+            </a:graphic>
+            <wp14:sizeRelH relativeFrom="page">
+              <wp14:pctWidth>0</wp14:pctWidth>
+            </wp14:sizeRelH>
+            <wp14:sizeRelV relativeFrom="page">
+              <wp14:pctHeight>0</wp14:pctHeight>
+            </wp14:sizeRelV>
+          </wp:anchor>
+        </w:drawing>
+      </w:r>
+      <w:r>
+        <w:rPr>
+          <w:b/>
+          <w:bCs/>
+          <w:noProof/>
+          <w:sz w:val="32"/>
+          <w:szCs w:val="32"/>
+          <w:lang w:val="es-ES"/>
+        </w:rPr>
+        <w:drawing>
+          <wp:inline distT="0" distB="0" distL="0" distR="0" wp14:anchorId="74BEA53D" wp14:editId="37D4F3FF">
+            <wp:extent cx="5429250" cy="4019153"/>
+            <wp:effectExtent l="0" t="0" r="0" b="635"/>
+            <wp:docPr id="1601353566" name="Imagen 3"/>
+            <wp:cNvGraphicFramePr>
+              <a:graphicFrameLocks xmlns:a="http://schemas.openxmlformats.org/drawingml/2006/main" noChangeAspect="1"/>
+            </wp:cNvGraphicFramePr>
+            <a:graphic xmlns:a="http://schemas.openxmlformats.org/drawingml/2006/main">
+              <a:graphicData uri="http://schemas.openxmlformats.org/drawingml/2006/picture">
+                <pic:pic xmlns:pic="http://schemas.openxmlformats.org/drawingml/2006/picture">
+                  <pic:nvPicPr>
+                    <pic:cNvPr id="1601353566" name="Imagen 1601353566"/>
+                    <pic:cNvPicPr/>
+                  </pic:nvPicPr>
+                  <pic:blipFill>
+                    <a:blip r:embed="rId9">
+                      <a:extLst>
+                        <a:ext uri="{28A0092B-C50C-407E-A947-70E740481C1C}">
+                          <a14:useLocalDpi xmlns:a14="http://schemas.microsoft.com/office/drawing/2010/main" val="0"/>
+                        </a:ext>
+                      </a:extLst>
+                    </a:blip>
+                    <a:stretch>
+                      <a:fillRect/>
+                    </a:stretch>
+                  </pic:blipFill>
+                  <pic:spPr>
+                    <a:xfrm>
+                      <a:off x="0" y="0"/>
+                      <a:ext cx="5433347" cy="4022186"/>
+                    </a:xfrm>
+                    <a:prstGeom prst="rect">
+                      <a:avLst/>
+                    </a:prstGeom>
+                  </pic:spPr>
+                </pic:pic>
+              </a:graphicData>
+            </a:graphic>
+          </wp:inline>
+        </w:drawing>
+      </w:r>
+    </w:p>
+    <w:p>
+      <w:pPr>
+        <w:rPr>
+          <w:b/>
+          <w:bCs/>
+          <w:sz w:val="32"/>
+          <w:szCs w:val="32"/>
+          <w:lang w:val="es-ES"/>
+        </w:rPr>
+      </w:pPr>
+    </w:p>
+    <w:p>
+      <w:pPr>
+        <w:rPr>
+          <w:b/>
+          <w:bCs/>
+          <w:sz w:val="32"/>
+          <w:szCs w:val="32"/>
+          <w:lang w:val="es-ES"/>
+        </w:rPr>
+      </w:pPr>
+    </w:p>
+    <w:p>
+      <w:pPr>
+        <w:rPr>
+          <w:b/>
+          <w:bCs/>
+          <w:sz w:val="32"/>
+          <w:szCs w:val="32"/>
+          <w:lang w:val="es-ES"/>
+        </w:rPr>
+      </w:pPr>
+    </w:p>
+    <w:p>
+      <w:pPr>
+        <w:rPr>
+          <w:b/>
+          <w:bCs/>
+          <w:sz w:val="32"/>
+          <w:szCs w:val="32"/>
+          <w:lang w:val="es-ES"/>
+        </w:rPr>
+      </w:pPr>
+    </w:p>
+    <w:p>
+      <w:pPr>
+        <w:rPr>
+          <w:b/>
+          <w:bCs/>
+          <w:sz w:val="32"/>
+          <w:szCs w:val="32"/>
+          <w:lang w:val="es-ES"/>
+        </w:rPr>
+      </w:pPr>
+    </w:p>
+    <w:p>
+      <w:pPr>
+        <w:rPr>
+          <w:b/>
+          <w:bCs/>
+          <w:sz w:val="32"/>
+          <w:szCs w:val="32"/>
+          <w:lang w:val="es-ES"/>
+        </w:rPr>
+      </w:pPr>
+    </w:p>
+    <w:p>
+      <w:pPr>
+        <w:rPr>
+          <w:b/>
+          <w:bCs/>
+          <w:sz w:val="32"/>
+          <w:szCs w:val="32"/>
+          <w:lang w:val="es-ES"/>
+        </w:rPr>
+      </w:pPr>
+    </w:p>
+    <w:p>
+      <w:pPr>
+        <w:rPr>
+          <w:b/>
+          <w:bCs/>
+          <w:sz w:val="32"/>
+          <w:szCs w:val="32"/>
+          <w:lang w:val="es-ES"/>
+        </w:rPr>
+      </w:pPr>
+    </w:p>
+    <w:p>
+      <w:pPr>
+        <w:rPr>
+          <w:b/>
+          <w:bCs/>
+          <w:sz w:val="32"/>
+          <w:szCs w:val="32"/>
+          <w:lang w:val="es-ES"/>
+        </w:rPr>
+      </w:pPr>
+    </w:p>
+    <w:p>
+      <w:pPr>
+        <w:rPr>
+          <w:b/>
+          <w:bCs/>
+          <w:sz w:val="32"/>
+          <w:szCs w:val="32"/>
+          <w:lang w:val="es-ES"/>
+        </w:rPr>
+      </w:pPr>
+    </w:p>
+    <w:p>
+      <w:pPr>
+        <w:rPr>
+          <w:b/>
+          <w:bCs/>
+          <w:sz w:val="32"/>
+          <w:szCs w:val="32"/>
+          <w:lang w:val="es-ES"/>
+        </w:rPr>
+      </w:pPr>
+      <w:r>
+        <w:rPr>
+          <w:b/>
+          <w:bCs/>
+          <w:noProof/>
+          <w:sz w:val="32"/>
+          <w:szCs w:val="32"/>
+          <w:lang w:val="es-ES"/>
+        </w:rPr>
+        <w:lastRenderedPageBreak/>
+        <w:drawing>
+          <wp:inline distT="0" distB="0" distL="0" distR="0" wp14:anchorId="2F1C42A5" wp14:editId="52585BDB">
+            <wp:extent cx="5943600" cy="3740150"/>
+            <wp:effectExtent l="0" t="0" r="0" b="0"/>
+            <wp:docPr id="1541057255" name="Imagen 5"/>
+            <wp:cNvGraphicFramePr>
+              <a:graphicFrameLocks xmlns:a="http://schemas.openxmlformats.org/drawingml/2006/main" noChangeAspect="1"/>
+            </wp:cNvGraphicFramePr>
+            <a:graphic xmlns:a="http://schemas.openxmlformats.org/drawingml/2006/main">
+              <a:graphicData uri="http://schemas.openxmlformats.org/drawingml/2006/picture">
+                <pic:pic xmlns:pic="http://schemas.openxmlformats.org/drawingml/2006/picture">
+                  <pic:nvPicPr>
+                    <pic:cNvPr id="1541057255" name="Imagen 1541057255"/>
+                    <pic:cNvPicPr/>
+                  </pic:nvPicPr>
+                  <pic:blipFill>
+                    <a:blip r:embed="rId10">
+                      <a:extLst>
+                        <a:ext uri="{28A0092B-C50C-407E-A947-70E740481C1C}">
+                          <a14:useLocalDpi xmlns:a14="http://schemas.microsoft.com/office/drawing/2010/main" val="0"/>
+                        </a:ext>
+                      </a:extLst>
+                    </a:blip>
+                    <a:stretch>
+                      <a:fillRect/>
+                    </a:stretch>
+                  </pic:blipFill>
+                  <pic:spPr>
+                    <a:xfrm>
+                      <a:off x="0" y="0"/>
+                      <a:ext cx="5943600" cy="3740150"/>
+                    </a:xfrm>
+                    <a:prstGeom prst="rect">
+                      <a:avLst/>
+                    </a:prstGeom>
+                  </pic:spPr>
+                </pic:pic>
+              </a:graphicData>
+            </a:graphic>
+          </wp:inline>
+        </w:drawing>
+      </w:r>
+    </w:p>
+    <w:p>
+      <w:pPr>
+        <w:rPr>
+          <w:b/>
+          <w:bCs/>
+          <w:sz w:val="32"/>
+          <w:szCs w:val="32"/>
+          <w:lang w:val="es-ES"/>
+        </w:rPr>
+      </w:pPr>
+      <w:r>
+        <w:rPr>
+          <w:b/>
+          <w:bCs/>
+          <w:noProof/>
+          <w:sz w:val="32"/>
+          <w:szCs w:val="32"/>
+          <w:lang w:val="es-ES"/>
+        </w:rPr>
+        <w:drawing>
+          <wp:inline distT="0" distB="0" distL="0" distR="0" wp14:anchorId="186E49E4" wp14:editId="4684E6B4">
+            <wp:extent cx="5943600" cy="3283585"/>
+            <wp:effectExtent l="0" t="0" r="0" b="0"/>
+            <wp:docPr id="940946720" name="Imagen 6"/>
+            <wp:cNvGraphicFramePr>
+              <a:graphicFrameLocks xmlns:a="http://schemas.openxmlformats.org/drawingml/2006/main" noChangeAspect="1"/>
+            </wp:cNvGraphicFramePr>
+            <a:graphic xmlns:a="http://schemas.openxmlformats.org/drawingml/2006/main">
+              <a:graphicData uri="http://schemas.openxmlformats.org/drawingml/2006/picture">
+                <pic:pic xmlns:pic="http://schemas.openxmlformats.org/drawingml/2006/picture">
+                  <pic:nvPicPr>
+                    <pic:cNvPr id="940946720" name="Imagen 940946720"/>
+                    <pic:cNvPicPr/>
+                  </pic:nvPicPr>
+                  <pic:blipFill>
+                    <a:blip r:embed="rId11">
+                      <a:extLst>
+                        <a:ext uri="{28A0092B-C50C-407E-A947-70E740481C1C}">
+                          <a14:useLocalDpi xmlns:a14="http://schemas.microsoft.com/office/drawing/2010/main" val="0"/>
+                        </a:ext>
+                      </a:extLst>
+                    </a:blip>
+                    <a:stretch>
+                      <a:fillRect/>
+                    </a:stretch>
+                  </pic:blipFill>
+                  <pic:spPr>
+                    <a:xfrm>
+                      <a:off x="0" y="0"/>
+                      <a:ext cx="5943600" cy="3283585"/>
+                    </a:xfrm>
+                    <a:prstGeom prst="rect">
+                      <a:avLst/>
+                    </a:prstGeom>
+                  </pic:spPr>
+                </pic:pic>
+              </a:graphicData>
+            </a:graphic>
+          </wp:inline>
+        </w:drawing>
+      </w:r>
+    </w:p>
+    <w:p>
+      <w:pPr>
+        <w:rPr>
+          <w:b/>
+          <w:bCs/>
+          <w:sz w:val="32"/>
+          <w:szCs w:val="32"/>
+          <w:lang w:val="es-ES"/>
+        </w:rPr>
+      </w:pPr>
+    </w:p>
+    <w:p>
+      <w:pPr>
+        <w:rPr>
+          <w:b/>
+          <w:bCs/>
+          <w:sz w:val="32"/>
+          <w:szCs w:val="32"/>
+          <w:lang w:val="es-ES"/>
+        </w:rPr>
+      </w:pPr>
+    </w:p>
+    <w:p>
+      <w:pPr>
+        <w:jc w:val="center"/>
+        <w:rPr>
+          <w:b/>
+          <w:bCs/>
+          <w:sz w:val="32"/>
+          <w:szCs w:val="32"/>
+          <w:u w:val="single"/>
+          <w:lang w:val="es-ES"/>
+        </w:rPr>
+      </w:pPr>
+      <w:r>
+        <w:rPr>
+          <w:b/>
+          <w:bCs/>
+          <w:noProof/>
+          <w:sz w:val="32"/>
+          <w:szCs w:val="32"/>
+          <w:lang w:val="es-ES"/>
+        </w:rPr>
+        <w:lastRenderedPageBreak/>
+        <w:drawing>
+          <wp:inline distT="0" distB="0" distL="0" distR="0" wp14:anchorId="4C7FCF0C" wp14:editId="3AD18B18">
+            <wp:extent cx="4629150" cy="3426362"/>
+            <wp:effectExtent l="0" t="0" r="0" b="3175"/>
+            <wp:docPr id="1863054075" name="Imagen 8"/>
+            <wp:cNvGraphicFramePr>
+              <a:graphicFrameLocks xmlns:a="http://schemas.openxmlformats.org/drawingml/2006/main" noChangeAspect="1"/>
+            </wp:cNvGraphicFramePr>
+            <a:graphic xmlns:a="http://schemas.openxmlformats.org/drawingml/2006/main">
+              <a:graphicData uri="http://schemas.openxmlformats.org/drawingml/2006/picture">
+                <pic:pic xmlns:pic="http://schemas.openxmlformats.org/drawingml/2006/picture">
+                  <pic:nvPicPr>
+                    <pic:cNvPr id="1863054075" name="Imagen 1863054075"/>
+                    <pic:cNvPicPr/>
+                  </pic:nvPicPr>
+                  <pic:blipFill>
+                    <a:blip r:embed="rId12">
+                      <a:extLst>
+                        <a:ext uri="{28A0092B-C50C-407E-A947-70E740481C1C}">
+                          <a14:useLocalDpi xmlns:a14="http://schemas.microsoft.com/office/drawing/2010/main" val="0"/>
+                        </a:ext>
+                      </a:extLst>
+                    </a:blip>
+                    <a:stretch>
+                      <a:fillRect/>
+                    </a:stretch>
+                  </pic:blipFill>
+                  <pic:spPr>
+                    <a:xfrm>
+                      <a:off x="0" y="0"/>
+                      <a:ext cx="4647199" cy="3439721"/>
+                    </a:xfrm>
+                    <a:prstGeom prst="rect">
+                      <a:avLst/>
+                    </a:prstGeom>
+                  </pic:spPr>
+                </pic:pic>
+              </a:graphicData>
+            </a:graphic>
+          </wp:inline>
+        </w:drawing>
+      </w:r>
+    </w:p>
+    <w:p>
+      <w:pPr>
+        <w:jc w:val="center"/>
+        <w:rPr>
+          <w:b/>
+          <w:bCs/>
+          <w:sz w:val="32"/>
+          <w:szCs w:val="32"/>
+          <w:lang w:val="es-ES"/>
+        </w:rPr>
+      </w:pPr>
+      <w:r>
+        <w:rPr>
+          <w:b/>
+          <w:bCs/>
+          <w:noProof/>
+          <w:sz w:val="32"/>
+          <w:szCs w:val="32"/>
+          <w:lang w:val="es-ES"/>
+        </w:rPr>
+        <w:drawing>
+          <wp:inline distT="0" distB="0" distL="0" distR="0" wp14:anchorId="42AAD294" wp14:editId="1F50AAD2">
+            <wp:extent cx="5943600" cy="4638675"/>
+            <wp:effectExtent l="0" t="0" r="0" b="9525"/>
+            <wp:docPr id="1237512313" name="Imagen 9"/>
+            <wp:cNvGraphicFramePr>
+              <a:graphicFrameLocks xmlns:a="http://schemas.openxmlformats.org/drawingml/2006/main" noChangeAspect="1"/>
+            </wp:cNvGraphicFramePr>
+            <a:graphic xmlns:a="http://schemas.openxmlformats.org/drawingml/2006/main">
+              <a:graphicData uri="http://schemas.openxmlformats.org/drawingml/2006/picture">
+                <pic:pic xmlns:pic="http://schemas.openxmlformats.org/drawingml/2006/picture">
+                  <pic:nvPicPr>
+                    <pic:cNvPr id="1237512313" name="Imagen 1237512313"/>
+                    <pic:cNvPicPr/>
+                  </pic:nvPicPr>
+                  <pic:blipFill>
+                    <a:blip r:embed="rId13">
+                      <a:extLst>
+                        <a:ext uri="{28A0092B-C50C-407E-A947-70E740481C1C}">
+                          <a14:useLocalDpi xmlns:a14="http://schemas.microsoft.com/office/drawing/2010/main" val="0"/>
+                        </a:ext>
+                      </a:extLst>
+                    </a:blip>
+                    <a:stretch>
+                      <a:fillRect/>
+                    </a:stretch>
+                  </pic:blipFill>
+                  <pic:spPr>
+                    <a:xfrm>
+                      <a:off x="0" y="0"/>
+                      <a:ext cx="5943600" cy="4638675"/>
+                    </a:xfrm>
+                    <a:prstGeom prst="rect">
+                      <a:avLst/>
+                    </a:prstGeom>
+                  </pic:spPr>
+                </pic:pic>
+              </a:graphicData>
+            </a:graphic>
+          </wp:inline>
+        </w:drawing>
+      </w:r>
+    </w:p>
+    <w:p>
+      <w:pPr>
+        <w:jc w:val="center"/>
+        <w:rPr>
+          <w:b/>
+          <w:bCs/>
+          <w:sz w:val="32"/>
+          <w:szCs w:val="32"/>
+          <w:lang w:val="es-ES"/>
+        </w:rPr>
+      </w:pPr>
+      <w:r>
+        <w:rPr>
+          <w:b/>
+          <w:bCs/>
+          <w:noProof/>
+          <w:sz w:val="32"/>
+          <w:szCs w:val="32"/>
+          <w:lang w:val="es-ES"/>
+        </w:rPr>
+        <w:lastRenderedPageBreak/>
+        <w:drawing>
+          <wp:inline distT="0" distB="0" distL="0" distR="0" wp14:anchorId="540C2C9E" wp14:editId="60DD3E4C">
+            <wp:extent cx="5943600" cy="4304665"/>
+            <wp:effectExtent l="0" t="0" r="0" b="635"/>
+            <wp:docPr id="1036316156" name="Imagen 10"/>
+            <wp:cNvGraphicFramePr>
+              <a:graphicFrameLocks xmlns:a="http://schemas.openxmlformats.org/drawingml/2006/main" noChangeAspect="1"/>
+            </wp:cNvGraphicFramePr>
+            <a:graphic xmlns:a="http://schemas.openxmlformats.org/drawingml/2006/main">
+              <a:graphicData uri="http://schemas.openxmlformats.org/drawingml/2006/picture">
+                <pic:pic xmlns:pic="http://schemas.openxmlformats.org/drawingml/2006/picture">
+                  <pic:nvPicPr>
+                    <pic:cNvPr id="1036316156" name="Imagen 1036316156"/>
+                    <pic:cNvPicPr/>
+                  </pic:nvPicPr>
+                  <pic:blipFill>
+                    <a:blip r:embed="rId14">
+                      <a:extLst>
+                        <a:ext uri="{28A0092B-C50C-407E-A947-70E740481C1C}">
+                          <a14:useLocalDpi xmlns:a14="http://schemas.microsoft.com/office/drawing/2010/main" val="0"/>
+                        </a:ext>
+                      </a:extLst>
+                    </a:blip>
+                    <a:stretch>
+                      <a:fillRect/>
+                    </a:stretch>
+                  </pic:blipFill>
+                  <pic:spPr>
+                    <a:xfrm>
+                      <a:off x="0" y="0"/>
+                      <a:ext cx="5943600" cy="4304665"/>
+                    </a:xfrm>
+                    <a:prstGeom prst="rect">
+                      <a:avLst/>
+                    </a:prstGeom>
+                  </pic:spPr>
+                </pic:pic>
+              </a:graphicData>
+            </a:graphic>
+          </wp:inline>
+        </w:drawing>
+      </w:r>
+    </w:p>
+    <w:p>
+      <w:pPr>
+        <w:jc w:val="center"/>
+        <w:rPr>
+          <w:b/>
+          <w:bCs/>
+          <w:sz w:val="32"/>
+          <w:szCs w:val="32"/>
+          <w:lang w:val="es-ES"/>
+        </w:rPr>
+      </w:pPr>
+      <w:r>
+        <w:rPr>
+          <w:b/>
+          <w:bCs/>
+          <w:sz w:val="32"/>
+          <w:szCs w:val="32"/>
+          <w:lang w:val="es-ES"/>
+        </w:rPr>
+        <w:t>BOTON VALIDAR Y LIMPIAR</w:t>
+      </w:r>
+    </w:p>
+    <w:p>
+      <w:pPr>
+        <w:jc w:val="center"/>
+        <w:rPr>
+          <w:b/>
+          <w:bCs/>
+          <w:sz w:val="32"/>
+          <w:szCs w:val="32"/>
+          <w:u w:val="single"/>
+          <w:lang w:val="es-ES"/>
+        </w:rPr>
+      </w:pPr>
+      <w:r>
+        <w:rPr>
+          <w:b/>
+          <w:bCs/>
+          <w:noProof/>
+          <w:sz w:val="32"/>
+          <w:szCs w:val="32"/>
+          <w:lang w:val="es-ES"/>
+        </w:rPr>
+        <w:drawing>
+          <wp:inline distT="0" distB="0" distL="0" distR="0" wp14:anchorId="5D23CC5F" wp14:editId="11B79EBA">
+            <wp:extent cx="4238625" cy="2922206"/>
+            <wp:effectExtent l="0" t="0" r="0" b="0"/>
+            <wp:docPr id="1814259382" name="Imagen 7"/>
+            <wp:cNvGraphicFramePr>
+              <a:graphicFrameLocks xmlns:a="http://schemas.openxmlformats.org/drawingml/2006/main" noChangeAspect="1"/>
+            </wp:cNvGraphicFramePr>
+            <a:graphic xmlns:a="http://schemas.openxmlformats.org/drawingml/2006/main">
+              <a:graphicData uri="http://schemas.openxmlformats.org/drawingml/2006/picture">
+                <pic:pic xmlns:pic="http://schemas.openxmlformats.org/drawingml/2006/picture">
+                  <pic:nvPicPr>
+                    <pic:cNvPr id="1814259382" name="Imagen 1814259382"/>
+                    <pic:cNvPicPr/>
+                  </pic:nvPicPr>
+                  <pic:blipFill>
+                    <a:blip r:embed="rId15">
+                      <a:extLst>
+                        <a:ext uri="{28A0092B-C50C-407E-A947-70E740481C1C}">
+                          <a14:useLocalDpi xmlns:a14="http://schemas.microsoft.com/office/drawing/2010/main" val="0"/>
+                        </a:ext>
+                      </a:extLst>
+                    </a:blip>
+                    <a:stretch>
+                      <a:fillRect/>
+                    </a:stretch>
+                  </pic:blipFill>
+                  <pic:spPr>
+                    <a:xfrm>
+                      <a:off x="0" y="0"/>
+                      <a:ext cx="4243181" cy="2925347"/>
                     </a:xfrm>
                     <a:prstGeom prst="rect">
                       <a:avLst/>

</xml_diff>